<commit_message>
crossover, selection and mutate
</commit_message>
<xml_diff>
--- a/Lab 2/Sudoku Report.docx
+++ b/Lab 2/Sudoku Report.docx
@@ -1,6 +1,6 @@
 
 <file path=word/document.xml><?xml version="1.0" encoding="utf-8"?>
-<w:document xmlns:wpc="http://schemas.microsoft.com/office/word/2010/wordprocessingCanvas" xmlns:cx="http://schemas.microsoft.com/office/drawing/2014/chartex" xmlns:cx1="http://schemas.microsoft.com/office/drawing/2015/9/8/chartex" xmlns:cx2="http://schemas.microsoft.com/office/drawing/2015/10/21/chartex" xmlns:cx3="http://schemas.microsoft.com/office/drawing/2016/5/9/chartex" xmlns:cx4="http://schemas.microsoft.com/office/drawing/2016/5/10/chartex" xmlns:cx5="http://schemas.microsoft.com/office/drawing/2016/5/11/chartex" xmlns:cx6="http://schemas.microsoft.com/office/drawing/2016/5/12/chartex" xmlns:cx7="http://schemas.microsoft.com/office/drawing/2016/5/13/chartex" xmlns:cx8="http://schemas.microsoft.com/office/drawing/2016/5/14/chartex" xmlns:mc="http://schemas.openxmlformats.org/markup-compatibility/2006" xmlns:aink="http://schemas.microsoft.com/office/drawing/2016/ink" xmlns:am3d="http://schemas.microsoft.com/office/drawing/2017/model3d" xmlns:o="urn:schemas-microsoft-com:office:office" xmlns:r="http://schemas.openxmlformats.org/officeDocument/2006/relationships" xmlns:m="http://schemas.openxmlformats.org/officeDocument/2006/math" xmlns:v="urn:schemas-microsoft-com:vml" xmlns:wp14="http://schemas.microsoft.com/office/word/2010/wordprocessingDrawing" xmlns:wp="http://schemas.openxmlformats.org/drawingml/2006/wordprocessingDrawing" xmlns:w10="urn:schemas-microsoft-com:office:word" xmlns:w="http://schemas.openxmlformats.org/wordprocessingml/2006/main" xmlns:w14="http://schemas.microsoft.com/office/word/2010/wordml" xmlns:w15="http://schemas.microsoft.com/office/word/2012/wordml" xmlns:w16cex="http://schemas.microsoft.com/office/word/2018/wordml/cex" xmlns:w16cid="http://schemas.microsoft.com/office/word/2016/wordml/cid" xmlns:w16="http://schemas.microsoft.com/office/word/2018/wordml" xmlns:w16se="http://schemas.microsoft.com/office/word/2015/wordml/symex" xmlns:wpg="http://schemas.microsoft.com/office/word/2010/wordprocessingGroup" xmlns:wpi="http://schemas.microsoft.com/office/word/2010/wordprocessingInk" xmlns:wne="http://schemas.microsoft.com/office/word/2006/wordml" xmlns:wps="http://schemas.microsoft.com/office/word/2010/wordprocessingShape" mc:Ignorable="w14 w15 w16se w16cid w16 w16cex wp14">
+<w:document xmlns:wpc="http://schemas.microsoft.com/office/word/2010/wordprocessingCanvas" xmlns:cx="http://schemas.microsoft.com/office/drawing/2014/chartex" xmlns:cx1="http://schemas.microsoft.com/office/drawing/2015/9/8/chartex" xmlns:cx2="http://schemas.microsoft.com/office/drawing/2015/10/21/chartex" xmlns:cx3="http://schemas.microsoft.com/office/drawing/2016/5/9/chartex" xmlns:cx4="http://schemas.microsoft.com/office/drawing/2016/5/10/chartex" xmlns:cx5="http://schemas.microsoft.com/office/drawing/2016/5/11/chartex" xmlns:cx6="http://schemas.microsoft.com/office/drawing/2016/5/12/chartex" xmlns:cx7="http://schemas.microsoft.com/office/drawing/2016/5/13/chartex" xmlns:cx8="http://schemas.microsoft.com/office/drawing/2016/5/14/chartex" xmlns:mc="http://schemas.openxmlformats.org/markup-compatibility/2006" xmlns:aink="http://schemas.microsoft.com/office/drawing/2016/ink" xmlns:am3d="http://schemas.microsoft.com/office/drawing/2017/model3d" xmlns:o="urn:schemas-microsoft-com:office:office" xmlns:r="http://schemas.openxmlformats.org/officeDocument/2006/relationships" xmlns:m="http://schemas.openxmlformats.org/officeDocument/2006/math" xmlns:v="urn:schemas-microsoft-com:vml" xmlns:wp14="http://schemas.microsoft.com/office/word/2010/wordprocessingDrawing" xmlns:wp="http://schemas.openxmlformats.org/drawingml/2006/wordprocessingDrawing" xmlns:w10="urn:schemas-microsoft-com:office:word" xmlns:w="http://schemas.openxmlformats.org/wordprocessingml/2006/main" xmlns:w14="http://schemas.microsoft.com/office/word/2010/wordml" xmlns:w15="http://schemas.microsoft.com/office/word/2012/wordml" xmlns:w16cex="http://schemas.microsoft.com/office/word/2018/wordml/cex" xmlns:w16cid="http://schemas.microsoft.com/office/word/2016/wordml/cid" xmlns:w16="http://schemas.microsoft.com/office/word/2018/wordml" xmlns:w16sdtdh="http://schemas.microsoft.com/office/word/2020/wordml/sdtdatahash" xmlns:w16se="http://schemas.microsoft.com/office/word/2015/wordml/symex" xmlns:wpg="http://schemas.microsoft.com/office/word/2010/wordprocessingGroup" xmlns:wpi="http://schemas.microsoft.com/office/word/2010/wordprocessingInk" xmlns:wne="http://schemas.microsoft.com/office/word/2006/wordml" xmlns:wps="http://schemas.microsoft.com/office/word/2010/wordprocessingShape" mc:Ignorable="w14 w15 w16se w16cid w16 w16cex w16sdtdh wp14">
   <w:body>
     <w:p>
       <w:pPr>
@@ -54,6 +54,99 @@
       </w:pPr>
       <w:r>
         <w:rPr>
+          <w:noProof/>
+          <w:lang w:val="en-US"/>
+        </w:rPr>
+        <mc:AlternateContent>
+          <mc:Choice Requires="wps">
+            <w:drawing>
+              <wp:anchor distT="0" distB="0" distL="114300" distR="114300" simplePos="0" relativeHeight="251659264" behindDoc="0" locked="0" layoutInCell="1" allowOverlap="1" wp14:anchorId="252E05A8" wp14:editId="7781C5F8">
+                <wp:simplePos x="0" y="0"/>
+                <wp:positionH relativeFrom="margin">
+                  <wp:posOffset>274955</wp:posOffset>
+                </wp:positionH>
+                <wp:positionV relativeFrom="paragraph">
+                  <wp:posOffset>273685</wp:posOffset>
+                </wp:positionV>
+                <wp:extent cx="1590675" cy="904875"/>
+                <wp:effectExtent l="38100" t="0" r="0" b="28575"/>
+                <wp:wrapNone/>
+                <wp:docPr id="2" name="Dubbel klammerparentes 2"/>
+                <wp:cNvGraphicFramePr/>
+                <a:graphic xmlns:a="http://schemas.openxmlformats.org/drawingml/2006/main">
+                  <a:graphicData uri="http://schemas.microsoft.com/office/word/2010/wordprocessingShape">
+                    <wps:wsp>
+                      <wps:cNvSpPr/>
+                      <wps:spPr>
+                        <a:xfrm>
+                          <a:off x="0" y="0"/>
+                          <a:ext cx="1590675" cy="904875"/>
+                        </a:xfrm>
+                        <a:prstGeom prst="bracePair">
+                          <a:avLst/>
+                        </a:prstGeom>
+                      </wps:spPr>
+                      <wps:style>
+                        <a:lnRef idx="1">
+                          <a:schemeClr val="accent1"/>
+                        </a:lnRef>
+                        <a:fillRef idx="0">
+                          <a:schemeClr val="accent1"/>
+                        </a:fillRef>
+                        <a:effectRef idx="0">
+                          <a:schemeClr val="accent1"/>
+                        </a:effectRef>
+                        <a:fontRef idx="minor">
+                          <a:schemeClr val="tx1"/>
+                        </a:fontRef>
+                      </wps:style>
+                      <wps:bodyPr rot="0" spcFirstLastPara="0" vertOverflow="overflow" horzOverflow="overflow" vert="horz" wrap="square" lIns="91440" tIns="45720" rIns="91440" bIns="45720" numCol="1" spcCol="0" rtlCol="0" fromWordArt="0" anchor="ctr" anchorCtr="0" forceAA="0" compatLnSpc="1">
+                        <a:prstTxWarp prst="textNoShape">
+                          <a:avLst/>
+                        </a:prstTxWarp>
+                        <a:noAutofit/>
+                      </wps:bodyPr>
+                    </wps:wsp>
+                  </a:graphicData>
+                </a:graphic>
+              </wp:anchor>
+            </w:drawing>
+          </mc:Choice>
+          <mc:Fallback>
+            <w:pict>
+              <v:shapetype w14:anchorId="761FE8A4" id="_x0000_t186" coordsize="21600,21600" o:spt="186" adj="1800" path="m@9,nfqx@0@0l@0@7qy0@4@0@8l@0@6qy@9,21600em@10,nfqx@5@0l@5@7qy21600@4@5@8l@5@6qy@10,21600em@9,nsqx@0@0l@0@7qy0@4@0@8l@0@6qy@9,21600l@10,21600qx@5@6l@5@8qy21600@4@5@7l@5@0qy@10,xe" filled="f">
+                <v:formulas>
+                  <v:f eqn="val #0"/>
+                  <v:f eqn="val width"/>
+                  <v:f eqn="val height"/>
+                  <v:f eqn="prod width 1 2"/>
+                  <v:f eqn="prod height 1 2"/>
+                  <v:f eqn="sum width 0 #0"/>
+                  <v:f eqn="sum height 0 #0"/>
+                  <v:f eqn="sum @4 0 #0"/>
+                  <v:f eqn="sum @4 #0 0"/>
+                  <v:f eqn="prod #0 2 1"/>
+                  <v:f eqn="sum width 0 @9"/>
+                  <v:f eqn="prod #0 9598 32768"/>
+                  <v:f eqn="sum height 0 @11"/>
+                  <v:f eqn="sum @11 #0 0"/>
+                  <v:f eqn="sum width 0 @13"/>
+                </v:formulas>
+                <v:path o:extrusionok="f" limo="10800,10800" o:connecttype="custom" o:connectlocs="@3,0;0,@4;@3,@2;@1,@4" textboxrect="@13,@11,@14,@12"/>
+                <v:handles>
+                  <v:h position="topLeft,#0" switch="" yrange="0,5400"/>
+                </v:handles>
+              </v:shapetype>
+              <v:shape id="Dubbel klammerparentes 2" o:spid="_x0000_s1026" type="#_x0000_t186" style="position:absolute;margin-left:21.65pt;margin-top:21.55pt;width:125.25pt;height:71.25pt;z-index:251659264;visibility:visible;mso-wrap-style:square;mso-wrap-distance-left:9pt;mso-wrap-distance-top:0;mso-wrap-distance-right:9pt;mso-wrap-distance-bottom:0;mso-position-horizontal:absolute;mso-position-horizontal-relative:margin;mso-position-vertical:absolute;mso-position-vertical-relative:text;v-text-anchor:middle" o:gfxdata="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" strokecolor="#4472c4 [3204]" strokeweight=".5pt">
+                <v:stroke joinstyle="miter"/>
+                <w10:wrap anchorx="margin"/>
+              </v:shape>
+            </w:pict>
+          </mc:Fallback>
+        </mc:AlternateContent>
+      </w:r>
+      <w:r>
+        <w:rPr>
           <w:lang w:val="en-US"/>
         </w:rPr>
         <w:t>Give the representation of a solution, as explained during the course.</w:t>
@@ -62,9 +155,347 @@
     <w:p>
       <w:pPr>
         <w:rPr>
-          <w:lang w:val="en-US"/>
-        </w:rPr>
-      </w:pPr>
+          <w:position w:val="-6"/>
+        </w:rPr>
+      </w:pPr>
+      <w:r>
+        <w:rPr>
+          <w:i/>
+          <w:iCs/>
+          <w:lang w:val="en-US"/>
+        </w:rPr>
+        <w:t xml:space="preserve">             </w:t>
+      </w:r>
+      <w:r>
+        <w:rPr>
+          <w:i/>
+          <w:iCs/>
+        </w:rPr>
+        <w:t>x</w:t>
+      </w:r>
+      <w:r>
+        <w:rPr>
+          <w:position w:val="-6"/>
+        </w:rPr>
+        <w:t>1,1</w:t>
+      </w:r>
+      <w:r>
+        <w:t xml:space="preserve"> ….. </w:t>
+      </w:r>
+      <w:r>
+        <w:rPr>
+          <w:i/>
+          <w:iCs/>
+        </w:rPr>
+        <w:t>x</w:t>
+      </w:r>
+      <w:r>
+        <w:rPr>
+          <w:position w:val="-6"/>
+        </w:rPr>
+        <w:t>1,j</w:t>
+      </w:r>
+      <w:r>
+        <w:t>…..</w:t>
+      </w:r>
+      <w:r>
+        <w:rPr>
+          <w:i/>
+          <w:iCs/>
+        </w:rPr>
+        <w:t>x</w:t>
+      </w:r>
+      <w:r>
+        <w:rPr>
+          <w:position w:val="-6"/>
+        </w:rPr>
+        <w:t>1,m</w:t>
+      </w:r>
+    </w:p>
+    <w:p>
+      <w:pPr>
+        <w:rPr>
+          <w:position w:val="-6"/>
+        </w:rPr>
+      </w:pPr>
+      <w:r>
+        <w:t xml:space="preserve">  X =      </w:t>
+      </w:r>
+      <w:r>
+        <w:rPr>
+          <w:i/>
+          <w:iCs/>
+        </w:rPr>
+        <w:t>x</w:t>
+      </w:r>
+      <w:r>
+        <w:rPr>
+          <w:position w:val="-6"/>
+        </w:rPr>
+        <w:t>i,1…….</w:t>
+      </w:r>
+      <w:r>
+        <w:rPr>
+          <w:i/>
+          <w:iCs/>
+        </w:rPr>
+        <w:t>x</w:t>
+      </w:r>
+      <w:r>
+        <w:rPr>
+          <w:position w:val="-6"/>
+        </w:rPr>
+        <w:t>i,j……..</w:t>
+      </w:r>
+      <w:r>
+        <w:rPr>
+          <w:i/>
+          <w:iCs/>
+        </w:rPr>
+        <w:t>x</w:t>
+      </w:r>
+      <w:r>
+        <w:rPr>
+          <w:position w:val="-6"/>
+        </w:rPr>
+        <w:t>i,m</w:t>
+      </w:r>
+    </w:p>
+    <w:p>
+      <w:pPr>
+        <w:rPr>
+          <w:i/>
+          <w:iCs/>
+          <w:position w:val="-6"/>
+          <w:lang w:val="en-US"/>
+        </w:rPr>
+      </w:pPr>
+      <w:r>
+        <w:rPr>
+          <w:i/>
+          <w:iCs/>
+        </w:rPr>
+        <w:t xml:space="preserve">             </w:t>
+      </w:r>
+      <w:r>
+        <w:rPr>
+          <w:i/>
+          <w:iCs/>
+          <w:lang w:val="en-US"/>
+        </w:rPr>
+        <w:t>x</w:t>
+      </w:r>
+      <w:r>
+        <w:rPr>
+          <w:i/>
+          <w:iCs/>
+          <w:position w:val="-6"/>
+          <w:lang w:val="en-US"/>
+        </w:rPr>
+        <w:t>m,1</w:t>
+      </w:r>
+      <w:r>
+        <w:rPr>
+          <w:i/>
+          <w:iCs/>
+          <w:position w:val="-6"/>
+          <w:lang w:val="en-US"/>
+        </w:rPr>
+        <w:t>…..</w:t>
+      </w:r>
+      <w:r>
+        <w:rPr>
+          <w:lang w:val="en-US"/>
+        </w:rPr>
+        <w:t>x</w:t>
+      </w:r>
+      <w:r>
+        <w:rPr>
+          <w:position w:val="-6"/>
+          <w:lang w:val="en-US"/>
+        </w:rPr>
+        <w:t>m,j</w:t>
+      </w:r>
+      <w:r>
+        <w:rPr>
+          <w:position w:val="-6"/>
+          <w:lang w:val="en-US"/>
+        </w:rPr>
+        <w:t>……</w:t>
+      </w:r>
+      <w:r>
+        <w:rPr>
+          <w:i/>
+          <w:iCs/>
+          <w:lang w:val="en-US"/>
+        </w:rPr>
+        <w:t>x</w:t>
+      </w:r>
+      <w:r>
+        <w:rPr>
+          <w:i/>
+          <w:iCs/>
+          <w:position w:val="-6"/>
+          <w:lang w:val="en-US"/>
+        </w:rPr>
+        <w:t>m,m</w:t>
+      </w:r>
+    </w:p>
+    <w:p>
+      <w:pPr>
+        <w:rPr>
+          <w:lang w:val="en-US"/>
+        </w:rPr>
+      </w:pPr>
+      <w:r>
+        <w:rPr>
+          <w:b/>
+          <w:bCs/>
+          <w:position w:val="-6"/>
+          <w:lang w:val="en-US"/>
+        </w:rPr>
+        <w:t>X</w:t>
+      </w:r>
+      <w:r>
+        <w:rPr>
+          <w:position w:val="-6"/>
+          <w:lang w:val="en-US"/>
+        </w:rPr>
+        <w:t xml:space="preserve"> represents each tile, </w:t>
+      </w:r>
+      <w:r>
+        <w:rPr>
+          <w:b/>
+          <w:bCs/>
+          <w:position w:val="-6"/>
+          <w:lang w:val="en-US"/>
+        </w:rPr>
+        <w:t>i</w:t>
+      </w:r>
+      <w:r>
+        <w:rPr>
+          <w:position w:val="-6"/>
+          <w:lang w:val="en-US"/>
+        </w:rPr>
+        <w:t xml:space="preserve"> represents each</w:t>
+      </w:r>
+      <w:r>
+        <w:rPr>
+          <w:position w:val="-6"/>
+          <w:lang w:val="en-US"/>
+        </w:rPr>
+        <w:t xml:space="preserve"> column</w:t>
+      </w:r>
+      <w:r>
+        <w:rPr>
+          <w:position w:val="-6"/>
+          <w:lang w:val="en-US"/>
+        </w:rPr>
+        <w:t xml:space="preserve">, </w:t>
+      </w:r>
+      <w:r>
+        <w:rPr>
+          <w:b/>
+          <w:bCs/>
+          <w:position w:val="-6"/>
+          <w:lang w:val="en-US"/>
+        </w:rPr>
+        <w:t>j</w:t>
+      </w:r>
+      <w:r>
+        <w:rPr>
+          <w:position w:val="-6"/>
+          <w:lang w:val="en-US"/>
+        </w:rPr>
+        <w:t xml:space="preserve"> represents </w:t>
+      </w:r>
+      <w:r>
+        <w:rPr>
+          <w:position w:val="-6"/>
+          <w:lang w:val="en-US"/>
+        </w:rPr>
+        <w:t xml:space="preserve">each row and </w:t>
+      </w:r>
+      <w:r>
+        <w:rPr>
+          <w:b/>
+          <w:bCs/>
+          <w:position w:val="-6"/>
+          <w:lang w:val="en-US"/>
+        </w:rPr>
+        <w:t>m</w:t>
+      </w:r>
+      <w:r>
+        <w:rPr>
+          <w:position w:val="-6"/>
+          <w:lang w:val="en-US"/>
+        </w:rPr>
+        <w:t xml:space="preserve"> is 9. Therefore, </w:t>
+      </w:r>
+      <w:r>
+        <w:rPr>
+          <w:b/>
+          <w:bCs/>
+          <w:position w:val="-6"/>
+          <w:lang w:val="en-US"/>
+        </w:rPr>
+        <w:t>m</w:t>
+      </w:r>
+      <w:r>
+        <w:rPr>
+          <w:position w:val="-6"/>
+          <w:lang w:val="en-US"/>
+        </w:rPr>
+        <w:t xml:space="preserve"> is only placed on the edges and the bottom because the sudoku board is </w:t>
+      </w:r>
+      <w:r>
+        <w:rPr>
+          <w:b/>
+          <w:bCs/>
+          <w:position w:val="-6"/>
+          <w:lang w:val="en-US"/>
+        </w:rPr>
+        <w:t>9x9</w:t>
+      </w:r>
+      <w:r>
+        <w:rPr>
+          <w:position w:val="-6"/>
+          <w:lang w:val="en-US"/>
+        </w:rPr>
+        <w:t xml:space="preserve">, so there will be </w:t>
+      </w:r>
+      <w:r>
+        <w:rPr>
+          <w:b/>
+          <w:bCs/>
+          <w:position w:val="-6"/>
+          <w:lang w:val="en-US"/>
+        </w:rPr>
+        <w:t>9</w:t>
+      </w:r>
+      <w:r>
+        <w:rPr>
+          <w:position w:val="-6"/>
+          <w:lang w:val="en-US"/>
+        </w:rPr>
+        <w:t xml:space="preserve"> columns and </w:t>
+      </w:r>
+      <w:r>
+        <w:rPr>
+          <w:b/>
+          <w:bCs/>
+          <w:position w:val="-6"/>
+          <w:lang w:val="en-US"/>
+        </w:rPr>
+        <w:t>9</w:t>
+      </w:r>
+      <w:r>
+        <w:rPr>
+          <w:position w:val="-6"/>
+          <w:lang w:val="en-US"/>
+        </w:rPr>
+        <w:t xml:space="preserve"> rows.</w:t>
+      </w:r>
     </w:p>
     <w:p>
       <w:pPr>
@@ -83,9 +514,126 @@
     <w:p>
       <w:pPr>
         <w:rPr>
-          <w:lang w:val="en-US"/>
-        </w:rPr>
-      </w:pPr>
+          <w:rFonts w:eastAsiaTheme="minorEastAsia"/>
+          <w:position w:val="-6"/>
+          <w:lang w:val="en-US"/>
+        </w:rPr>
+      </w:pPr>
+      <w:r>
+        <w:rPr>
+          <w:lang w:val="en-US"/>
+        </w:rPr>
+        <w:t>X</w:t>
+      </w:r>
+      <w:r>
+        <w:rPr>
+          <w:position w:val="-6"/>
+          <w:lang w:val="en-US"/>
+        </w:rPr>
+        <w:t>i</w:t>
+      </w:r>
+      <w:r>
+        <w:rPr>
+          <w:position w:val="-6"/>
+          <w:lang w:val="en-US"/>
+        </w:rPr>
+        <w:t xml:space="preserve"> = </w:t>
+      </w:r>
+      <w:r>
+        <w:rPr>
+          <w:lang w:val="en-US"/>
+        </w:rPr>
+        <w:t>X</w:t>
+      </w:r>
+      <w:r>
+        <w:rPr>
+          <w:position w:val="-6"/>
+          <w:lang w:val="en-US"/>
+        </w:rPr>
+        <w:t>i</w:t>
+      </w:r>
+      <w:r>
+        <w:rPr>
+          <w:position w:val="-6"/>
+          <w:lang w:val="en-US"/>
+        </w:rPr>
+        <w:t xml:space="preserve"> U {1,2,3,4,5,6,7,8,9}, (one number can only occur once in a column)</w:t>
+      </w:r>
+    </w:p>
+    <w:p>
+      <w:pPr>
+        <w:rPr>
+          <w:rFonts w:eastAsiaTheme="minorEastAsia"/>
+          <w:position w:val="-6"/>
+          <w:lang w:val="en-US"/>
+        </w:rPr>
+      </w:pPr>
+      <w:r>
+        <w:rPr>
+          <w:lang w:val="en-US"/>
+        </w:rPr>
+        <w:t>X</w:t>
+      </w:r>
+      <w:r>
+        <w:rPr>
+          <w:position w:val="-6"/>
+          <w:lang w:val="en-US"/>
+        </w:rPr>
+        <w:t xml:space="preserve">j = </w:t>
+      </w:r>
+      <w:r>
+        <w:rPr>
+          <w:lang w:val="en-US"/>
+        </w:rPr>
+        <w:t>X</w:t>
+      </w:r>
+      <w:r>
+        <w:rPr>
+          <w:position w:val="-6"/>
+          <w:lang w:val="en-US"/>
+        </w:rPr>
+        <w:t>j U {1,2,3,4,5,6,7,8,9}, (one number can only occur once in a row)</w:t>
+      </w:r>
+    </w:p>
+    <w:p>
+      <w:pPr>
+        <w:rPr>
+          <w:lang w:val="en-US"/>
+        </w:rPr>
+      </w:pPr>
+      <w:r>
+        <w:rPr>
+          <w:lang w:val="en-US"/>
+        </w:rPr>
+        <w:t>X</w:t>
+      </w:r>
+      <w:r>
+        <w:rPr>
+          <w:position w:val="-6"/>
+          <w:lang w:val="en-US"/>
+        </w:rPr>
+        <w:t xml:space="preserve">i,j =( </w:t>
+      </w:r>
+      <w:r>
+        <w:rPr>
+          <w:lang w:val="en-US"/>
+        </w:rPr>
+        <w:t>X</w:t>
+      </w:r>
+      <w:r>
+        <w:rPr>
+          <w:position w:val="-6"/>
+          <w:lang w:val="en-US"/>
+        </w:rPr>
+        <w:t>m,m / 3 ) * 9 U {1,2,3,4,5,6,7,8,9}  (one num</w:t>
+      </w:r>
+      <w:r>
+        <w:rPr>
+          <w:position w:val="-6"/>
+          <w:lang w:val="en-US"/>
+        </w:rPr>
+        <w:t>ber can only occur once in each small mini grid on 3x3)</w:t>
+      </w:r>
     </w:p>
     <w:p>
       <w:pPr>
@@ -107,6 +655,12 @@
           <w:lang w:val="en-US"/>
         </w:rPr>
       </w:pPr>
+      <w:r>
+        <w:rPr>
+          <w:lang w:val="en-US"/>
+        </w:rPr>
+        <w:t xml:space="preserve">A state is any way the board is at the moment with tiles form 1-9, or blanks. </w:t>
+      </w:r>
     </w:p>
     <w:p>
       <w:pPr>
@@ -167,14 +721,12 @@
         </w:rPr>
         <w:t xml:space="preserve">The action is to fill all the empty tiles with number from 1-9 and make sure that the mini group of board </w:t>
       </w:r>
-      <w:proofErr w:type="gramStart"/>
-      <w:r>
-        <w:rPr>
-          <w:lang w:val="en-US"/>
-        </w:rPr>
-        <w:t>don’t</w:t>
-      </w:r>
-      <w:proofErr w:type="gramEnd"/>
+      <w:r>
+        <w:rPr>
+          <w:lang w:val="en-US"/>
+        </w:rPr>
+        <w:t>do not</w:t>
+      </w:r>
       <w:r>
         <w:rPr>
           <w:lang w:val="en-US"/>
@@ -202,6 +754,30 @@
           <w:lang w:val="en-US"/>
         </w:rPr>
       </w:pPr>
+      <w:r>
+        <w:rPr>
+          <w:lang w:val="en-US"/>
+        </w:rPr>
+        <w:t>The branching fact</w:t>
+      </w:r>
+      <w:r>
+        <w:rPr>
+          <w:lang w:val="en-US"/>
+        </w:rPr>
+        <w:t>or is 9 because it is depended on what actions we can take.</w:t>
+      </w:r>
+      <w:r>
+        <w:rPr>
+          <w:lang w:val="en-US"/>
+        </w:rPr>
+        <w:t xml:space="preserve"> If the row and the column at my position in the board only contains empty tiles and the mini grid on 3x3 also contains empty tiles, then I will be able to fill with 1-9. It is always depending on possible actions; therefore, the maximum branching factor is 9. Because if we are in that position I mentioned, I will have 9 possible actions.  </w:t>
+      </w:r>
+      <w:r>
+        <w:rPr>
+          <w:lang w:val="en-US"/>
+        </w:rPr>
+        <w:t xml:space="preserve"> </w:t>
+      </w:r>
     </w:p>
     <w:p>
       <w:pPr>
@@ -215,6 +791,20 @@
           <w:lang w:val="en-US"/>
         </w:rPr>
         <w:t xml:space="preserve">What is the maximum depth of the tree (m)? Explain why. </w:t>
+      </w:r>
+    </w:p>
+    <w:p>
+      <w:pPr>
+        <w:rPr>
+          <w:lang w:val="en-US"/>
+        </w:rPr>
+      </w:pPr>
+      <w:r>
+        <w:rPr>
+          <w:lang w:val="en-US"/>
+        </w:rPr>
+        <w:lastRenderedPageBreak/>
+        <w:t>The depth factor is depending on how many tiles that is going to be filled. In the worst scenario, I would have a totally empty board. In that case I would have to fill 81 tiles, since the board is 9x9. The maximum depth is 81. It depends on how many empty tiles the board has.</w:t>
       </w:r>
     </w:p>
     <w:sectPr>
@@ -228,7 +818,7 @@
 </file>
 
 <file path=word/styles.xml><?xml version="1.0" encoding="utf-8"?>
-<w:styles xmlns:mc="http://schemas.openxmlformats.org/markup-compatibility/2006" xmlns:r="http://schemas.openxmlformats.org/officeDocument/2006/relationships" xmlns:w="http://schemas.openxmlformats.org/wordprocessingml/2006/main" xmlns:w14="http://schemas.microsoft.com/office/word/2010/wordml" xmlns:w15="http://schemas.microsoft.com/office/word/2012/wordml" xmlns:w16cex="http://schemas.microsoft.com/office/word/2018/wordml/cex" xmlns:w16cid="http://schemas.microsoft.com/office/word/2016/wordml/cid" xmlns:w16="http://schemas.microsoft.com/office/word/2018/wordml" xmlns:w16se="http://schemas.microsoft.com/office/word/2015/wordml/symex" mc:Ignorable="w14 w15 w16se w16cid w16 w16cex">
+<w:styles xmlns:mc="http://schemas.openxmlformats.org/markup-compatibility/2006" xmlns:r="http://schemas.openxmlformats.org/officeDocument/2006/relationships" xmlns:w="http://schemas.openxmlformats.org/wordprocessingml/2006/main" xmlns:w14="http://schemas.microsoft.com/office/word/2010/wordml" xmlns:w15="http://schemas.microsoft.com/office/word/2012/wordml" xmlns:w16cex="http://schemas.microsoft.com/office/word/2018/wordml/cex" xmlns:w16cid="http://schemas.microsoft.com/office/word/2016/wordml/cid" xmlns:w16="http://schemas.microsoft.com/office/word/2018/wordml" xmlns:w16sdtdh="http://schemas.microsoft.com/office/word/2020/wordml/sdtdatahash" xmlns:w16se="http://schemas.microsoft.com/office/word/2015/wordml/symex" mc:Ignorable="w14 w15 w16se w16cid w16 w16cex w16sdtdh">
   <w:docDefaults>
     <w:rPrDefault>
       <w:rPr>
@@ -752,6 +1342,16 @@
       <w:spacing w:val="15"/>
     </w:rPr>
   </w:style>
+  <w:style w:type="character" w:styleId="Platshllartext">
+    <w:name w:val="Placeholder Text"/>
+    <w:basedOn w:val="Standardstycketeckensnitt"/>
+    <w:uiPriority w:val="99"/>
+    <w:semiHidden/>
+    <w:rsid w:val="00D44A19"/>
+    <w:rPr>
+      <w:color w:val="808080"/>
+    </w:rPr>
+  </w:style>
 </w:styles>
 </file>
 

</xml_diff>